<commit_message>
Adding a, b, c, d parts of Project-2
</commit_message>
<xml_diff>
--- a/Project_2/Rep1.docx
+++ b/Project_2/Rep1.docx
@@ -107,8 +107,436 @@
       <w:r>
         <w:t>.</w:t>
       </w:r>
+    </w:p>
+    <w:p/>
+    <w:p>
+      <w:r>
+        <w:t>Should I strip the metadata in the mail ?</w:t>
+      </w:r>
+    </w:p>
+    <w:p>
+      <w:pPr>
+        <w:pStyle w:val="NormalWeb"/>
+        <w:shd w:val="clear" w:color="auto" w:fill="EEEEEE"/>
+        <w:spacing w:before="288" w:beforeAutospacing="0" w:after="24" w:afterAutospacing="0" w:line="360" w:lineRule="atLeast"/>
+        <w:rPr>
+          <w:rFonts w:ascii="Helvetica" w:hAnsi="Helvetica" w:cs="Helvetica"/>
+          <w:color w:val="1D1F22"/>
+          <w:sz w:val="22"/>
+          <w:szCs w:val="22"/>
+        </w:rPr>
+      </w:pPr>
+      <w:r>
+        <w:rPr>
+          <w:rFonts w:ascii="Helvetica" w:hAnsi="Helvetica" w:cs="Helvetica"/>
+          <w:color w:val="1D1F22"/>
+          <w:sz w:val="22"/>
+          <w:szCs w:val="22"/>
+        </w:rPr>
+        <w:t xml:space="preserve">When evaluating text classifiers on the 20 Newsgroups data, you should strip newsgroup-related metadata. In </w:t>
+      </w:r>
+      <w:proofErr w:type="spellStart"/>
+      <w:r>
+        <w:rPr>
+          <w:rFonts w:ascii="Helvetica" w:hAnsi="Helvetica" w:cs="Helvetica"/>
+          <w:color w:val="1D1F22"/>
+          <w:sz w:val="22"/>
+          <w:szCs w:val="22"/>
+        </w:rPr>
+        <w:t>scikit</w:t>
+      </w:r>
+      <w:proofErr w:type="spellEnd"/>
+      <w:r>
+        <w:rPr>
+          <w:rFonts w:ascii="Helvetica" w:hAnsi="Helvetica" w:cs="Helvetica"/>
+          <w:color w:val="1D1F22"/>
+          <w:sz w:val="22"/>
+          <w:szCs w:val="22"/>
+        </w:rPr>
+        <w:t>-learn, you can do this by setting</w:t>
+      </w:r>
+      <w:r>
+        <w:rPr>
+          <w:rStyle w:val="apple-converted-space"/>
+          <w:rFonts w:ascii="Helvetica" w:hAnsi="Helvetica" w:cs="Helvetica"/>
+          <w:color w:val="1D1F22"/>
+          <w:sz w:val="22"/>
+          <w:szCs w:val="22"/>
+        </w:rPr>
+        <w:t> </w:t>
+      </w:r>
+      <w:r>
+        <w:rPr>
+          <w:rStyle w:val="pre"/>
+          <w:rFonts w:ascii="Courier New" w:hAnsi="Courier New" w:cs="Courier New"/>
+          <w:color w:val="222222"/>
+          <w:bdr w:val="none" w:sz="0" w:space="0" w:color="auto" w:frame="1"/>
+          <w:shd w:val="clear" w:color="auto" w:fill="ECF0F3"/>
+        </w:rPr>
+        <w:t>remove=('headers',</w:t>
+      </w:r>
+      <w:r>
+        <w:rPr>
+          <w:rStyle w:val="apple-converted-space"/>
+          <w:rFonts w:ascii="Courier New" w:hAnsi="Courier New" w:cs="Courier New"/>
+          <w:color w:val="222222"/>
+          <w:bdr w:val="none" w:sz="0" w:space="0" w:color="auto" w:frame="1"/>
+          <w:shd w:val="clear" w:color="auto" w:fill="ECF0F3"/>
+        </w:rPr>
+        <w:t> </w:t>
+      </w:r>
+      <w:r>
+        <w:rPr>
+          <w:rStyle w:val="pre"/>
+          <w:rFonts w:ascii="Courier New" w:hAnsi="Courier New" w:cs="Courier New"/>
+          <w:color w:val="222222"/>
+          <w:bdr w:val="none" w:sz="0" w:space="0" w:color="auto" w:frame="1"/>
+          <w:shd w:val="clear" w:color="auto" w:fill="ECF0F3"/>
+        </w:rPr>
+        <w:t>'footers',</w:t>
+      </w:r>
+      <w:r>
+        <w:rPr>
+          <w:rStyle w:val="apple-converted-space"/>
+          <w:rFonts w:ascii="Courier New" w:hAnsi="Courier New" w:cs="Courier New"/>
+          <w:color w:val="222222"/>
+          <w:bdr w:val="none" w:sz="0" w:space="0" w:color="auto" w:frame="1"/>
+          <w:shd w:val="clear" w:color="auto" w:fill="ECF0F3"/>
+        </w:rPr>
+        <w:t> </w:t>
+      </w:r>
+      <w:r>
+        <w:rPr>
+          <w:rStyle w:val="pre"/>
+          <w:rFonts w:ascii="Courier New" w:hAnsi="Courier New" w:cs="Courier New"/>
+          <w:color w:val="222222"/>
+          <w:bdr w:val="none" w:sz="0" w:space="0" w:color="auto" w:frame="1"/>
+          <w:shd w:val="clear" w:color="auto" w:fill="ECF0F3"/>
+        </w:rPr>
+        <w:t>'quotes')</w:t>
+      </w:r>
+      <w:r>
+        <w:rPr>
+          <w:rFonts w:ascii="Helvetica" w:hAnsi="Helvetica" w:cs="Helvetica"/>
+          <w:color w:val="1D1F22"/>
+          <w:sz w:val="22"/>
+          <w:szCs w:val="22"/>
+        </w:rPr>
+        <w:t>. The F-score will be lower because it is more realistic.</w:t>
+      </w:r>
+    </w:p>
+    <w:p/>
+    <w:p/>
+    <w:p>
+      <w:r>
+        <w:t xml:space="preserve">Top 10 words for category: </w:t>
+      </w:r>
+      <w:proofErr w:type="spellStart"/>
+      <w:r>
+        <w:t>comp.sys.ibm.pc.hardware</w:t>
+      </w:r>
+      <w:proofErr w:type="spellEnd"/>
+    </w:p>
+    <w:p>
+      <w:proofErr w:type="spellStart"/>
+      <w:r>
+        <w:t>s</w:t>
+      </w:r>
       <w:bookmarkStart w:id="0" w:name="_GoBack"/>
       <w:bookmarkEnd w:id="0"/>
+      <w:r>
+        <w:t>csi</w:t>
+      </w:r>
+      <w:proofErr w:type="spellEnd"/>
+      <w:r>
+        <w:t xml:space="preserve"> 1000</w:t>
+      </w:r>
+    </w:p>
+    <w:p>
+      <w:proofErr w:type="spellStart"/>
+      <w:r>
+        <w:t>edu</w:t>
+      </w:r>
+      <w:proofErr w:type="spellEnd"/>
+      <w:r>
+        <w:t xml:space="preserve"> 1423</w:t>
+      </w:r>
+    </w:p>
+    <w:p>
+      <w:r>
+        <w:t>drive 1403</w:t>
+      </w:r>
+    </w:p>
+    <w:p>
+      <w:r>
+        <w:t>line 1101</w:t>
+      </w:r>
+    </w:p>
+    <w:p>
+      <w:r>
+        <w:t>com 1080</w:t>
+      </w:r>
+    </w:p>
+    <w:p>
+      <w:r>
+        <w:t>ide 573</w:t>
+      </w:r>
+    </w:p>
+    <w:p>
+      <w:r>
+        <w:t>subject 1024</w:t>
+      </w:r>
+    </w:p>
+    <w:p>
+      <w:r>
+        <w:t>use 1010</w:t>
+      </w:r>
+    </w:p>
+    <w:p>
+      <w:r>
+        <w:t>organ 972</w:t>
+      </w:r>
+    </w:p>
+    <w:p>
+      <w:r>
+        <w:t>card 769</w:t>
+      </w:r>
+    </w:p>
+    <w:p>
+      <w:r>
+        <w:t xml:space="preserve">Top 10 words for category: </w:t>
+      </w:r>
+      <w:proofErr w:type="spellStart"/>
+      <w:r>
+        <w:t>comp.sys.mac.hardware</w:t>
+      </w:r>
+      <w:proofErr w:type="spellEnd"/>
+    </w:p>
+    <w:p>
+      <w:proofErr w:type="spellStart"/>
+      <w:r>
+        <w:t>edu</w:t>
+      </w:r>
+      <w:proofErr w:type="spellEnd"/>
+      <w:r>
+        <w:t xml:space="preserve"> 1899</w:t>
+      </w:r>
+    </w:p>
+    <w:p>
+      <w:r>
+        <w:t>line 1073</w:t>
+      </w:r>
+    </w:p>
+    <w:p>
+      <w:r>
+        <w:t>mac 1020</w:t>
+      </w:r>
+    </w:p>
+    <w:p>
+      <w:r>
+        <w:t>subject 997</w:t>
+      </w:r>
+    </w:p>
+    <w:p>
+      <w:r>
+        <w:t>organ 934</w:t>
+      </w:r>
+    </w:p>
+    <w:p>
+      <w:r>
+        <w:t>use 803</w:t>
+      </w:r>
+    </w:p>
+    <w:p>
+      <w:proofErr w:type="spellStart"/>
+      <w:r>
+        <w:lastRenderedPageBreak/>
+        <w:t>quadra</w:t>
+      </w:r>
+      <w:proofErr w:type="spellEnd"/>
+      <w:r>
+        <w:t xml:space="preserve"> 270</w:t>
+      </w:r>
+    </w:p>
+    <w:p>
+      <w:proofErr w:type="spellStart"/>
+      <w:r>
+        <w:t>appl</w:t>
+      </w:r>
+      <w:proofErr w:type="spellEnd"/>
+      <w:r>
+        <w:t xml:space="preserve"> 664</w:t>
+      </w:r>
+    </w:p>
+    <w:p>
+      <w:r>
+        <w:t>problem 611</w:t>
+      </w:r>
+    </w:p>
+    <w:p>
+      <w:proofErr w:type="spellStart"/>
+      <w:r>
+        <w:t>centri</w:t>
+      </w:r>
+      <w:proofErr w:type="spellEnd"/>
+      <w:r>
+        <w:t xml:space="preserve"> 223</w:t>
+      </w:r>
+    </w:p>
+    <w:p>
+      <w:r>
+        <w:t xml:space="preserve">Top 10 words for category: </w:t>
+      </w:r>
+      <w:proofErr w:type="spellStart"/>
+      <w:r>
+        <w:t>misc.forsale</w:t>
+      </w:r>
+      <w:proofErr w:type="spellEnd"/>
+    </w:p>
+    <w:p>
+      <w:proofErr w:type="spellStart"/>
+      <w:r>
+        <w:t>edu</w:t>
+      </w:r>
+      <w:proofErr w:type="spellEnd"/>
+      <w:r>
+        <w:t xml:space="preserve"> 1751</w:t>
+      </w:r>
+    </w:p>
+    <w:p>
+      <w:r>
+        <w:t>00 1215</w:t>
+      </w:r>
+    </w:p>
+    <w:p>
+      <w:r>
+        <w:t>line 1044</w:t>
+      </w:r>
+    </w:p>
+    <w:p>
+      <w:r>
+        <w:t>subject 1008</w:t>
+      </w:r>
+    </w:p>
+    <w:p>
+      <w:r>
+        <w:t>sale 955</w:t>
+      </w:r>
+    </w:p>
+    <w:p>
+      <w:r>
+        <w:t>organ 981</w:t>
+      </w:r>
+    </w:p>
+    <w:p>
+      <w:proofErr w:type="spellStart"/>
+      <w:r>
+        <w:t>univers</w:t>
+      </w:r>
+      <w:proofErr w:type="spellEnd"/>
+      <w:r>
+        <w:t xml:space="preserve"> 564</w:t>
+      </w:r>
+    </w:p>
+    <w:p>
+      <w:r>
+        <w:t>com 548</w:t>
+      </w:r>
+    </w:p>
+    <w:p>
+      <w:r>
+        <w:t>new 542</w:t>
+      </w:r>
+    </w:p>
+    <w:p>
+      <w:r>
+        <w:t>10 509</w:t>
+      </w:r>
+    </w:p>
+    <w:p>
+      <w:r>
+        <w:t xml:space="preserve">Top 10 words for category: </w:t>
+      </w:r>
+      <w:proofErr w:type="spellStart"/>
+      <w:r>
+        <w:t>soc.religion.christian</w:t>
+      </w:r>
+      <w:proofErr w:type="spellEnd"/>
+    </w:p>
+    <w:p>
+      <w:r>
+        <w:t>god 2577</w:t>
+      </w:r>
+    </w:p>
+    <w:p>
+      <w:proofErr w:type="spellStart"/>
+      <w:r>
+        <w:t>christian</w:t>
+      </w:r>
+      <w:proofErr w:type="spellEnd"/>
+      <w:r>
+        <w:t xml:space="preserve"> 1760</w:t>
+      </w:r>
+    </w:p>
+    <w:p>
+      <w:proofErr w:type="spellStart"/>
+      <w:r>
+        <w:t>edu</w:t>
+      </w:r>
+      <w:proofErr w:type="spellEnd"/>
+      <w:r>
+        <w:t xml:space="preserve"> 1638</w:t>
+      </w:r>
+    </w:p>
+    <w:p>
+      <w:r>
+        <w:t>church 937</w:t>
+      </w:r>
+    </w:p>
+    <w:p>
+      <w:r>
+        <w:t>subject 1176</w:t>
+      </w:r>
+    </w:p>
+    <w:p>
+      <w:proofErr w:type="spellStart"/>
+      <w:r>
+        <w:t>jesus</w:t>
+      </w:r>
+      <w:proofErr w:type="spellEnd"/>
+      <w:r>
+        <w:t xml:space="preserve"> 904</w:t>
+      </w:r>
+    </w:p>
+    <w:p>
+      <w:proofErr w:type="spellStart"/>
+      <w:r>
+        <w:t>homosexu</w:t>
+      </w:r>
+      <w:proofErr w:type="spellEnd"/>
+      <w:r>
+        <w:t xml:space="preserve"> 653</w:t>
+      </w:r>
+    </w:p>
+    <w:p>
+      <w:proofErr w:type="spellStart"/>
+      <w:r>
+        <w:t>peopl</w:t>
+      </w:r>
+      <w:proofErr w:type="spellEnd"/>
+      <w:r>
+        <w:t xml:space="preserve"> 1073</w:t>
+      </w:r>
+    </w:p>
+    <w:p>
+      <w:r>
+        <w:t>sin 795</w:t>
+      </w:r>
+    </w:p>
+    <w:p>
+      <w:r>
+        <w:t>line 1052</w:t>
+      </w:r>
     </w:p>
     <w:sectPr>
       <w:pgSz w:w="12240" w:h="15840"/>
@@ -560,6 +988,32 @@
       <w:szCs w:val="24"/>
     </w:rPr>
   </w:style>
+  <w:style w:type="paragraph" w:styleId="NormalWeb">
+    <w:name w:val="Normal (Web)"/>
+    <w:basedOn w:val="Normal"/>
+    <w:uiPriority w:val="99"/>
+    <w:semiHidden/>
+    <w:unhideWhenUsed/>
+    <w:rsid w:val="00AF5525"/>
+    <w:pPr>
+      <w:spacing w:before="100" w:beforeAutospacing="1" w:after="100" w:afterAutospacing="1" w:line="240" w:lineRule="auto"/>
+    </w:pPr>
+    <w:rPr>
+      <w:rFonts w:ascii="Times New Roman" w:eastAsia="Times New Roman" w:hAnsi="Times New Roman" w:cs="Times New Roman"/>
+      <w:sz w:val="24"/>
+      <w:szCs w:val="24"/>
+    </w:rPr>
+  </w:style>
+  <w:style w:type="character" w:customStyle="1" w:styleId="apple-converted-space">
+    <w:name w:val="apple-converted-space"/>
+    <w:basedOn w:val="DefaultParagraphFont"/>
+    <w:rsid w:val="00AF5525"/>
+  </w:style>
+  <w:style w:type="character" w:customStyle="1" w:styleId="pre">
+    <w:name w:val="pre"/>
+    <w:basedOn w:val="DefaultParagraphFont"/>
+    <w:rsid w:val="00AF5525"/>
+  </w:style>
 </w:styles>
 </file>
 

</xml_diff>